<commit_message>
Ajout des tests unitaires et maj du rapport
</commit_message>
<xml_diff>
--- a/doc/Rapport.docx
+++ b/doc/Rapport.docx
@@ -5,7 +5,10 @@
     <w:sdt>
       <w:sdtPr>
         <w:rPr>
+          <w:rFonts w:ascii="Arial" w:eastAsiaTheme="minorHAnsi" w:hAnsi="Arial"/>
           <w:color w:val="5B9BD5" w:themeColor="accent1"/>
+          <w:sz w:val="24"/>
+          <w:lang w:eastAsia="en-US"/>
         </w:rPr>
         <w:id w:val="-1315645313"/>
         <w:docPartObj>
@@ -15,10 +18,7 @@
       </w:sdtPr>
       <w:sdtEndPr>
         <w:rPr>
-          <w:rFonts w:ascii="Arial" w:eastAsiaTheme="minorHAnsi" w:hAnsi="Arial"/>
           <w:color w:val="auto"/>
-          <w:sz w:val="24"/>
-          <w:lang w:eastAsia="en-US"/>
         </w:rPr>
       </w:sdtEndPr>
       <w:sdtContent>
@@ -183,6 +183,7 @@
             <w:dataBinding w:prefixMappings="xmlns:ns0='http://purl.org/dc/elements/1.1/' xmlns:ns1='http://schemas.openxmlformats.org/package/2006/metadata/core-properties' " w:xpath="/ns1:coreProperties[1]/ns0:title[1]" w:storeItemID="{6C3C8BC8-F283-45AE-878A-BAB7291924A1}"/>
             <w:text/>
           </w:sdtPr>
+          <w:sdtEndPr/>
           <w:sdtContent>
             <w:p>
               <w:pPr>
@@ -470,6 +471,8 @@
         <w:t>Table des matières</w:t>
       </w:r>
     </w:p>
+    <w:bookmarkStart w:id="0" w:name="_GoBack"/>
+    <w:bookmarkEnd w:id="0"/>
     <w:p>
       <w:pPr>
         <w:pStyle w:val="TM2"/>
@@ -489,7 +492,7 @@
       <w:r>
         <w:fldChar w:fldCharType="separate"/>
       </w:r>
-      <w:hyperlink w:anchor="_Toc478737984" w:history="1">
+      <w:hyperlink w:anchor="_Toc478765556" w:history="1">
         <w:r>
           <w:rPr>
             <w:rStyle w:val="Lienhypertexte"/>
@@ -532,7 +535,7 @@
             <w:noProof/>
             <w:webHidden/>
           </w:rPr>
-          <w:instrText xml:space="preserve"> PAGEREF _Toc478737984 \h </w:instrText>
+          <w:instrText xml:space="preserve"> PAGEREF _Toc478765556 \h </w:instrText>
         </w:r>
         <w:r>
           <w:rPr>
@@ -573,7 +576,7 @@
           <w:lang w:eastAsia="fr-FR"/>
         </w:rPr>
       </w:pPr>
-      <w:hyperlink w:anchor="_Toc478737985" w:history="1">
+      <w:hyperlink w:anchor="_Toc478765557" w:history="1">
         <w:r>
           <w:rPr>
             <w:rStyle w:val="Lienhypertexte"/>
@@ -616,7 +619,7 @@
             <w:noProof/>
             <w:webHidden/>
           </w:rPr>
-          <w:instrText xml:space="preserve"> PAGEREF _Toc478737985 \h </w:instrText>
+          <w:instrText xml:space="preserve"> PAGEREF _Toc478765557 \h </w:instrText>
         </w:r>
         <w:r>
           <w:rPr>
@@ -661,7 +664,7 @@
           <w:lang w:eastAsia="fr-FR"/>
         </w:rPr>
       </w:pPr>
-      <w:hyperlink w:anchor="_Toc478737986" w:history="1">
+      <w:hyperlink w:anchor="_Toc478765558" w:history="1">
         <w:r>
           <w:rPr>
             <w:rStyle w:val="Lienhypertexte"/>
@@ -704,7 +707,7 @@
             <w:noProof/>
             <w:webHidden/>
           </w:rPr>
-          <w:instrText xml:space="preserve"> PAGEREF _Toc478737986 \h </w:instrText>
+          <w:instrText xml:space="preserve"> PAGEREF _Toc478765558 \h </w:instrText>
         </w:r>
         <w:r>
           <w:rPr>
@@ -749,7 +752,7 @@
           <w:lang w:eastAsia="fr-FR"/>
         </w:rPr>
       </w:pPr>
-      <w:hyperlink w:anchor="_Toc478737987" w:history="1">
+      <w:hyperlink w:anchor="_Toc478765559" w:history="1">
         <w:r>
           <w:rPr>
             <w:rStyle w:val="Lienhypertexte"/>
@@ -792,7 +795,7 @@
             <w:noProof/>
             <w:webHidden/>
           </w:rPr>
-          <w:instrText xml:space="preserve"> PAGEREF _Toc478737987 \h </w:instrText>
+          <w:instrText xml:space="preserve"> PAGEREF _Toc478765559 \h </w:instrText>
         </w:r>
         <w:r>
           <w:rPr>
@@ -837,7 +840,7 @@
           <w:lang w:eastAsia="fr-FR"/>
         </w:rPr>
       </w:pPr>
-      <w:hyperlink w:anchor="_Toc478737988" w:history="1">
+      <w:hyperlink w:anchor="_Toc478765560" w:history="1">
         <w:r>
           <w:rPr>
             <w:rStyle w:val="Lienhypertexte"/>
@@ -880,7 +883,7 @@
             <w:noProof/>
             <w:webHidden/>
           </w:rPr>
-          <w:instrText xml:space="preserve"> PAGEREF _Toc478737988 \h </w:instrText>
+          <w:instrText xml:space="preserve"> PAGEREF _Toc478765560 \h </w:instrText>
         </w:r>
         <w:r>
           <w:rPr>
@@ -925,7 +928,7 @@
           <w:lang w:eastAsia="fr-FR"/>
         </w:rPr>
       </w:pPr>
-      <w:hyperlink w:anchor="_Toc478737989" w:history="1">
+      <w:hyperlink w:anchor="_Toc478765561" w:history="1">
         <w:r>
           <w:rPr>
             <w:rStyle w:val="Lienhypertexte"/>
@@ -968,7 +971,7 @@
             <w:noProof/>
             <w:webHidden/>
           </w:rPr>
-          <w:instrText xml:space="preserve"> PAGEREF _Toc478737989 \h </w:instrText>
+          <w:instrText xml:space="preserve"> PAGEREF _Toc478765561 \h </w:instrText>
         </w:r>
         <w:r>
           <w:rPr>
@@ -988,7 +991,95 @@
             <w:noProof/>
             <w:webHidden/>
           </w:rPr>
-          <w:t>2</w:t>
+          <w:t>3</w:t>
+        </w:r>
+        <w:r>
+          <w:rPr>
+            <w:noProof/>
+            <w:webHidden/>
+          </w:rPr>
+          <w:fldChar w:fldCharType="end"/>
+        </w:r>
+      </w:hyperlink>
+    </w:p>
+    <w:p>
+      <w:pPr>
+        <w:pStyle w:val="TM3"/>
+        <w:tabs>
+          <w:tab w:val="left" w:pos="1100"/>
+          <w:tab w:val="right" w:leader="dot" w:pos="9062"/>
+        </w:tabs>
+        <w:rPr>
+          <w:rFonts w:asciiTheme="minorHAnsi" w:eastAsiaTheme="minorEastAsia" w:hAnsiTheme="minorHAnsi"/>
+          <w:noProof/>
+          <w:sz w:val="22"/>
+          <w:lang w:eastAsia="fr-FR"/>
+        </w:rPr>
+      </w:pPr>
+      <w:hyperlink w:anchor="_Toc478765562" w:history="1">
+        <w:r>
+          <w:rPr>
+            <w:rStyle w:val="Lienhypertexte"/>
+            <w:noProof/>
+          </w:rPr>
+          <w:t>E.</w:t>
+        </w:r>
+        <w:r>
+          <w:rPr>
+            <w:rFonts w:asciiTheme="minorHAnsi" w:eastAsiaTheme="minorEastAsia" w:hAnsiTheme="minorHAnsi"/>
+            <w:noProof/>
+            <w:sz w:val="22"/>
+            <w:lang w:eastAsia="fr-FR"/>
+          </w:rPr>
+          <w:tab/>
+        </w:r>
+        <w:r>
+          <w:rPr>
+            <w:rStyle w:val="Lienhypertexte"/>
+            <w:noProof/>
+          </w:rPr>
+          <w:t>Tests unitaires</w:t>
+        </w:r>
+        <w:r>
+          <w:rPr>
+            <w:noProof/>
+            <w:webHidden/>
+          </w:rPr>
+          <w:tab/>
+        </w:r>
+        <w:r>
+          <w:rPr>
+            <w:noProof/>
+            <w:webHidden/>
+          </w:rPr>
+          <w:fldChar w:fldCharType="begin"/>
+        </w:r>
+        <w:r>
+          <w:rPr>
+            <w:noProof/>
+            <w:webHidden/>
+          </w:rPr>
+          <w:instrText xml:space="preserve"> PAGEREF _Toc478765562 \h </w:instrText>
+        </w:r>
+        <w:r>
+          <w:rPr>
+            <w:noProof/>
+            <w:webHidden/>
+          </w:rPr>
+        </w:r>
+        <w:r>
+          <w:rPr>
+            <w:noProof/>
+            <w:webHidden/>
+          </w:rPr>
+          <w:fldChar w:fldCharType="separate"/>
+        </w:r>
+        <w:r>
+          <w:rPr>
+            <w:noProof/>
+            <w:webHidden/>
+          </w:rPr>
+          <w:t>3</w:t>
         </w:r>
         <w:r>
           <w:rPr>
@@ -1009,7 +1100,7 @@
           <w:lang w:eastAsia="fr-FR"/>
         </w:rPr>
       </w:pPr>
-      <w:hyperlink w:anchor="_Toc478737990" w:history="1">
+      <w:hyperlink w:anchor="_Toc478765563" w:history="1">
         <w:r>
           <w:rPr>
             <w:rStyle w:val="Lienhypertexte"/>
@@ -1031,7 +1122,7 @@
             <w:rStyle w:val="Lienhypertexte"/>
             <w:noProof/>
           </w:rPr>
-          <w:t>Tests et résultats</w:t>
+          <w:t>Configuration de l’application</w:t>
         </w:r>
         <w:r>
           <w:rPr>
@@ -1052,7 +1143,7 @@
             <w:noProof/>
             <w:webHidden/>
           </w:rPr>
-          <w:instrText xml:space="preserve"> PAGEREF _Toc478737990 \h </w:instrText>
+          <w:instrText xml:space="preserve"> PAGEREF _Toc478765563 \h </w:instrText>
         </w:r>
         <w:r>
           <w:rPr>
@@ -1072,7 +1163,7 @@
             <w:noProof/>
             <w:webHidden/>
           </w:rPr>
-          <w:t>3</w:t>
+          <w:t>4</w:t>
         </w:r>
         <w:r>
           <w:rPr>
@@ -1107,12 +1198,12 @@
       <w:pPr>
         <w:pStyle w:val="Titre2"/>
       </w:pPr>
-      <w:bookmarkStart w:id="0" w:name="_Toc478737984"/>
+      <w:bookmarkStart w:id="1" w:name="_Toc478765556"/>
       <w:r>
         <w:lastRenderedPageBreak/>
         <w:t>Rappel du sujet</w:t>
       </w:r>
-      <w:bookmarkEnd w:id="0"/>
+      <w:bookmarkEnd w:id="1"/>
     </w:p>
     <w:p>
       <w:pPr>
@@ -1251,6 +1342,7 @@
       <w:r>
         <w:rPr>
           <w:noProof/>
+          <w:lang w:eastAsia="fr-FR"/>
         </w:rPr>
         <mc:AlternateContent>
           <mc:Choice Requires="wps">
@@ -1472,10 +1564,7 @@
         </w:numPr>
       </w:pPr>
       <w:r>
-        <w:t>Créer</w:t>
-      </w:r>
-      <w:r>
-        <w:t xml:space="preserve"> des EJB s’appuyant sur l’</w:t>
+        <w:t>Créer des EJB s’appuyant sur l’</w:t>
       </w:r>
       <w:proofErr w:type="spellStart"/>
       <w:r>
@@ -1483,13 +1572,7 @@
       </w:r>
       <w:proofErr w:type="spellEnd"/>
       <w:r>
-        <w:t xml:space="preserve"> permettant de gérer le</w:t>
-      </w:r>
-      <w:r>
-        <w:t xml:space="preserve"> </w:t>
-      </w:r>
-      <w:r>
-        <w:t xml:space="preserve">CRUD </w:t>
+        <w:t xml:space="preserve"> permettant de gérer le CRUD </w:t>
       </w:r>
       <w:r>
         <w:t>(</w:t>
@@ -1538,16 +1621,7 @@
         </w:numPr>
       </w:pPr>
       <w:r>
-        <w:t>Créer</w:t>
-      </w:r>
-      <w:r>
-        <w:t xml:space="preserve"> des EJB permettant de lister les créneaux libres, prendre un rendez-vous,</w:t>
-      </w:r>
-      <w:r>
-        <w:t xml:space="preserve"> </w:t>
-      </w:r>
-      <w:r>
-        <w:t>d’annuler et de modifier un rendez-vous</w:t>
+        <w:t>Créer des EJB permettant de lister les créneaux libres, prendre un rendez-vous, d’annuler et de modifier un rendez-vous</w:t>
       </w:r>
       <w:r>
         <w:t> ;</w:t>
@@ -1573,16 +1647,7 @@
       </w:r>
       <w:proofErr w:type="spellEnd"/>
       <w:r>
-        <w:t xml:space="preserve"> </w:t>
-      </w:r>
-      <w:r>
-        <w:t>précédent</w:t>
-      </w:r>
-      <w:r>
-        <w:t>s</w:t>
-      </w:r>
-      <w:r>
-        <w:t>).</w:t>
+        <w:t xml:space="preserve"> précédents).</w:t>
       </w:r>
     </w:p>
     <w:p>
@@ -1598,22 +1663,22 @@
       <w:pPr>
         <w:pStyle w:val="Titre2"/>
       </w:pPr>
-      <w:bookmarkStart w:id="1" w:name="_Toc478737985"/>
+      <w:bookmarkStart w:id="2" w:name="_Toc478765557"/>
       <w:r>
         <w:lastRenderedPageBreak/>
         <w:t>Réalisation du projet</w:t>
       </w:r>
-      <w:bookmarkEnd w:id="1"/>
+      <w:bookmarkEnd w:id="2"/>
     </w:p>
     <w:p>
       <w:pPr>
         <w:pStyle w:val="Titre3"/>
       </w:pPr>
-      <w:bookmarkStart w:id="2" w:name="_Toc478737986"/>
+      <w:bookmarkStart w:id="3" w:name="_Toc478765558"/>
       <w:r>
         <w:t>Outils utilisés</w:t>
       </w:r>
-      <w:bookmarkEnd w:id="2"/>
+      <w:bookmarkEnd w:id="3"/>
     </w:p>
     <w:p>
       <w:pPr>
@@ -1719,11 +1784,11 @@
       <w:pPr>
         <w:pStyle w:val="Titre3"/>
       </w:pPr>
-      <w:bookmarkStart w:id="3" w:name="_Toc478737987"/>
+      <w:bookmarkStart w:id="4" w:name="_Toc478765559"/>
       <w:r>
         <w:t>Modélisation du problème</w:t>
       </w:r>
-      <w:bookmarkEnd w:id="3"/>
+      <w:bookmarkEnd w:id="4"/>
     </w:p>
     <w:p>
       <w:pPr>
@@ -1828,16 +1893,15 @@
           <w:ilvl w:val="0"/>
           <w:numId w:val="7"/>
         </w:numPr>
-        <w:spacing w:line="259" w:lineRule="auto"/>
-      </w:pPr>
-      <w:r>
-        <w:t>Un RDV peut s’effectuer sur plusieurs créneaux</w:t>
-      </w:r>
-      <w:r>
-        <w:t> </w:t>
-      </w:r>
-      <w:r>
-        <w:t>;</w:t>
+      </w:pPr>
+      <w:r>
+        <w:t xml:space="preserve">La date d’un RDV correspond à celle de </w:t>
+      </w:r>
+      <w:r>
+        <w:t>début de son</w:t>
+      </w:r>
+      <w:r>
+        <w:t xml:space="preserve"> Créneau ;</w:t>
       </w:r>
     </w:p>
     <w:p>
@@ -1891,12 +1955,12 @@
       <w:pPr>
         <w:pStyle w:val="Titre3"/>
       </w:pPr>
-      <w:bookmarkStart w:id="4" w:name="_Toc478737988"/>
+      <w:bookmarkStart w:id="5" w:name="_Toc478765560"/>
       <w:proofErr w:type="spellStart"/>
       <w:r>
         <w:t>EJBs</w:t>
       </w:r>
-      <w:bookmarkEnd w:id="4"/>
+      <w:bookmarkEnd w:id="5"/>
       <w:proofErr w:type="spellEnd"/>
     </w:p>
     <w:p>
@@ -1915,7 +1979,13 @@
         <w:t xml:space="preserve"> (Enterprise Java Bean)</w:t>
       </w:r>
       <w:r>
-        <w:t>, 3 pour être exact, chacun destiné à des tâches bien précises </w:t>
+        <w:t xml:space="preserve">, </w:t>
+      </w:r>
+      <w:r>
+        <w:t>4</w:t>
+      </w:r>
+      <w:r>
+        <w:t xml:space="preserve"> pour être exact, chacun destiné à des tâches bien précises </w:t>
       </w:r>
       <w:r>
         <w:t>:</w:t>
@@ -1957,7 +2027,53 @@
         <w:spacing w:line="259" w:lineRule="auto"/>
       </w:pPr>
       <w:r>
-        <w:t>Un EJB de gestion d’un RDV (le prendre, le modifier, l’annuler)</w:t>
+        <w:t>L’</w:t>
+      </w:r>
+      <w:r>
+        <w:t xml:space="preserve">EJB </w:t>
+      </w:r>
+      <w:r>
+        <w:t>gérant</w:t>
+      </w:r>
+      <w:r>
+        <w:t xml:space="preserve"> </w:t>
+      </w:r>
+      <w:r>
+        <w:t xml:space="preserve">les </w:t>
+      </w:r>
+      <w:r>
+        <w:t>RDV (le</w:t>
+      </w:r>
+      <w:r>
+        <w:t>s</w:t>
+      </w:r>
+      <w:r>
+        <w:t xml:space="preserve"> prendre, le</w:t>
+      </w:r>
+      <w:r>
+        <w:t>s</w:t>
+      </w:r>
+      <w:r>
+        <w:t xml:space="preserve"> modifier, l</w:t>
+      </w:r>
+      <w:r>
+        <w:t xml:space="preserve">es </w:t>
+      </w:r>
+      <w:r>
+        <w:t>annuler)</w:t>
+      </w:r>
+    </w:p>
+    <w:p>
+      <w:pPr>
+        <w:pStyle w:val="Paragraphedeliste"/>
+        <w:numPr>
+          <w:ilvl w:val="0"/>
+          <w:numId w:val="9"/>
+        </w:numPr>
+        <w:spacing w:line="259" w:lineRule="auto"/>
+      </w:pPr>
+      <w:r>
+        <w:t>L’EJB gérant les Créneaux</w:t>
       </w:r>
     </w:p>
     <w:p>
@@ -1966,14 +2082,12 @@
         <w:spacing w:line="259" w:lineRule="auto"/>
         <w:ind w:left="1788"/>
       </w:pPr>
-      <w:bookmarkStart w:id="5" w:name="_GoBack"/>
-      <w:bookmarkEnd w:id="5"/>
     </w:p>
     <w:p>
       <w:pPr>
         <w:pStyle w:val="Titre3"/>
       </w:pPr>
-      <w:bookmarkStart w:id="6" w:name="_Toc478737989"/>
+      <w:bookmarkStart w:id="6" w:name="_Toc478765561"/>
       <w:proofErr w:type="spellStart"/>
       <w:r>
         <w:lastRenderedPageBreak/>
@@ -1985,7 +2099,64 @@
       </w:r>
       <w:bookmarkEnd w:id="6"/>
     </w:p>
+    <w:p>
+      <w:pPr>
+        <w:ind w:left="1066"/>
+      </w:pPr>
+      <w:r>
+        <w:t xml:space="preserve">Comme demandé, nous avons exposé les </w:t>
+      </w:r>
+      <w:proofErr w:type="spellStart"/>
+      <w:r>
+        <w:t>EJBs</w:t>
+      </w:r>
+      <w:proofErr w:type="spellEnd"/>
+      <w:r>
+        <w:t xml:space="preserve"> dans un </w:t>
+      </w:r>
+      <w:proofErr w:type="spellStart"/>
+      <w:r>
+        <w:t>webservice</w:t>
+      </w:r>
+      <w:proofErr w:type="spellEnd"/>
+      <w:r>
+        <w:t xml:space="preserve"> REST. Cela p</w:t>
+      </w:r>
+      <w:r>
+        <w:t>ermet d’</w:t>
+      </w:r>
+      <w:r>
+        <w:t xml:space="preserve">y accéder grâce à </w:t>
+      </w:r>
+      <w:r>
+        <w:t>un navigateur web</w:t>
+      </w:r>
+      <w:r>
+        <w:t xml:space="preserve"> en indiquant la bonne adresse</w:t>
+      </w:r>
+      <w:r>
+        <w:t>.</w:t>
+      </w:r>
+    </w:p>
     <w:p/>
+    <w:p>
+      <w:pPr>
+        <w:pStyle w:val="Titre3"/>
+      </w:pPr>
+      <w:bookmarkStart w:id="7" w:name="_Toc478765562"/>
+      <w:r>
+        <w:t>Tests unitaires</w:t>
+      </w:r>
+      <w:bookmarkEnd w:id="7"/>
+    </w:p>
+    <w:p>
+      <w:pPr>
+        <w:ind w:left="1066"/>
+      </w:pPr>
+      <w:r>
+        <w:t>Le projet comporte des tests unitaires permettant de s’assurer du bon fonctionnement de chaque composant de l’application. Ils concernent donc les différentes entités, les différents managers et les différents services.</w:t>
+      </w:r>
+    </w:p>
     <w:p/>
     <w:p>
       <w:pPr>
@@ -2000,12 +2171,147 @@
       <w:pPr>
         <w:pStyle w:val="Titre2"/>
       </w:pPr>
-      <w:bookmarkStart w:id="7" w:name="_Toc478737990"/>
+      <w:bookmarkStart w:id="8" w:name="_Toc478765563"/>
       <w:r>
         <w:lastRenderedPageBreak/>
-        <w:t>Tests et résultats</w:t>
-      </w:r>
-      <w:bookmarkEnd w:id="7"/>
+        <w:t>Configuration de l’application</w:t>
+      </w:r>
+      <w:bookmarkEnd w:id="8"/>
+    </w:p>
+    <w:p>
+      <w:pPr>
+        <w:ind w:left="708"/>
+      </w:pPr>
+      <w:r>
+        <w:t xml:space="preserve">Pour pouvoir lancer l’application sur le serveur </w:t>
+      </w:r>
+      <w:proofErr w:type="spellStart"/>
+      <w:r>
+        <w:t>Payara</w:t>
+      </w:r>
+      <w:proofErr w:type="spellEnd"/>
+      <w:r>
+        <w:t>, plusieurs étapes sont à suivre.</w:t>
+      </w:r>
+    </w:p>
+    <w:p>
+      <w:pPr>
+        <w:pStyle w:val="Paragraphedeliste"/>
+        <w:numPr>
+          <w:ilvl w:val="0"/>
+          <w:numId w:val="10"/>
+        </w:numPr>
+      </w:pPr>
+      <w:r>
+        <w:t xml:space="preserve">Importer le projet </w:t>
+      </w:r>
+      <w:proofErr w:type="spellStart"/>
+      <w:r>
+        <w:t>Maven</w:t>
+      </w:r>
+      <w:proofErr w:type="spellEnd"/>
+      <w:r>
+        <w:t xml:space="preserve"> dans </w:t>
+      </w:r>
+      <w:proofErr w:type="spellStart"/>
+      <w:r>
+        <w:t>Net</w:t>
+      </w:r>
+      <w:r>
+        <w:t>B</w:t>
+      </w:r>
+      <w:r>
+        <w:t>eans</w:t>
+      </w:r>
+      <w:proofErr w:type="spellEnd"/>
+    </w:p>
+    <w:p>
+      <w:pPr>
+        <w:pStyle w:val="Paragraphedeliste"/>
+        <w:numPr>
+          <w:ilvl w:val="0"/>
+          <w:numId w:val="10"/>
+        </w:numPr>
+      </w:pPr>
+      <w:r>
+        <w:t xml:space="preserve">Créer la BDD avec </w:t>
+      </w:r>
+      <w:proofErr w:type="spellStart"/>
+      <w:r>
+        <w:t>phpMyAdmin</w:t>
+      </w:r>
+      <w:proofErr w:type="spellEnd"/>
+    </w:p>
+    <w:p>
+      <w:pPr>
+        <w:pStyle w:val="Paragraphedeliste"/>
+        <w:numPr>
+          <w:ilvl w:val="0"/>
+          <w:numId w:val="10"/>
+        </w:numPr>
+      </w:pPr>
+      <w:r>
+        <w:t xml:space="preserve">Créer le serveur </w:t>
+      </w:r>
+      <w:proofErr w:type="spellStart"/>
+      <w:r>
+        <w:t>Payara</w:t>
+      </w:r>
+      <w:proofErr w:type="spellEnd"/>
+      <w:r>
+        <w:t xml:space="preserve"> dans </w:t>
+      </w:r>
+      <w:proofErr w:type="spellStart"/>
+      <w:r>
+        <w:t>Net</w:t>
+      </w:r>
+      <w:r>
+        <w:t>B</w:t>
+      </w:r>
+      <w:r>
+        <w:t>eans</w:t>
+      </w:r>
+      <w:proofErr w:type="spellEnd"/>
+      <w:r>
+        <w:t xml:space="preserve"> et le lancer</w:t>
+      </w:r>
+    </w:p>
+    <w:p>
+      <w:pPr>
+        <w:pStyle w:val="Paragraphedeliste"/>
+        <w:numPr>
+          <w:ilvl w:val="0"/>
+          <w:numId w:val="10"/>
+        </w:numPr>
+      </w:pPr>
+      <w:r>
+        <w:t xml:space="preserve">Exécuter les commandes du script « asadmin-commads.txt » dans un terminal </w:t>
+      </w:r>
+      <w:r>
+        <w:t xml:space="preserve">ouvert dans le dossier bin du serveur </w:t>
+      </w:r>
+      <w:proofErr w:type="spellStart"/>
+      <w:r>
+        <w:t>Payara</w:t>
+      </w:r>
+      <w:proofErr w:type="spellEnd"/>
+    </w:p>
+    <w:p>
+      <w:pPr>
+        <w:pStyle w:val="Paragraphedeliste"/>
+        <w:numPr>
+          <w:ilvl w:val="0"/>
+          <w:numId w:val="10"/>
+        </w:numPr>
+      </w:pPr>
+      <w:r>
+        <w:t xml:space="preserve">Exécuter l’application via </w:t>
+      </w:r>
+      <w:proofErr w:type="spellStart"/>
+      <w:r>
+        <w:t>NetBeans</w:t>
+      </w:r>
+      <w:proofErr w:type="spellEnd"/>
     </w:p>
     <w:sectPr>
       <w:footerReference w:type="default" r:id="rId16"/>
@@ -2054,6 +2360,7 @@
         <w:docPartUnique/>
       </w:docPartObj>
     </w:sdtPr>
+    <w:sdtEndPr/>
     <w:sdtContent>
       <w:p>
         <w:pPr>
@@ -2302,6 +2609,7 @@
         <w:docPartUnique/>
       </w:docPartObj>
     </w:sdtPr>
+    <w:sdtEndPr/>
     <w:sdtContent>
       <w:p>
         <w:pPr>
@@ -2550,6 +2858,7 @@
         <w:docPartUnique/>
       </w:docPartObj>
     </w:sdtPr>
+    <w:sdtEndPr/>
     <w:sdtContent>
       <w:p>
         <w:pPr>
@@ -2798,6 +3107,7 @@
         <w:docPartUnique/>
       </w:docPartObj>
     </w:sdtPr>
+    <w:sdtEndPr/>
     <w:sdtContent>
       <w:p>
         <w:pPr>
@@ -2873,7 +3183,7 @@
                                 <w:rPr>
                                   <w:noProof/>
                                 </w:rPr>
-                                <w:t>3</w:t>
+                                <w:t>4</w:t>
                               </w:r>
                               <w:r>
                                 <w:fldChar w:fldCharType="end"/>
@@ -2936,7 +3246,7 @@
                           <w:rPr>
                             <w:noProof/>
                           </w:rPr>
-                          <w:t>3</w:t>
+                          <w:t>4</w:t>
                         </w:r>
                         <w:r>
                           <w:fldChar w:fldCharType="end"/>
@@ -3526,6 +3836,92 @@
     </w:lvl>
   </w:abstractNum>
   <w:abstractNum w:abstractNumId="4" w15:restartNumberingAfterBreak="0">
+    <w:nsid w:val="41F359DF"/>
+    <w:multiLevelType w:val="hybridMultilevel"/>
+    <w:tmpl w:val="0D1A160C"/>
+    <w:lvl w:ilvl="0" w:tplc="040C0011">
+      <w:start w:val="1"/>
+      <w:numFmt w:val="decimal"/>
+      <w:lvlText w:val="%1)"/>
+      <w:lvlJc w:val="left"/>
+      <w:pPr>
+        <w:ind w:left="1428" w:hanging="360"/>
+      </w:pPr>
+    </w:lvl>
+    <w:lvl w:ilvl="1" w:tplc="040C0019" w:tentative="1">
+      <w:start w:val="1"/>
+      <w:numFmt w:val="lowerLetter"/>
+      <w:lvlText w:val="%2."/>
+      <w:lvlJc w:val="left"/>
+      <w:pPr>
+        <w:ind w:left="2148" w:hanging="360"/>
+      </w:pPr>
+    </w:lvl>
+    <w:lvl w:ilvl="2" w:tplc="040C001B" w:tentative="1">
+      <w:start w:val="1"/>
+      <w:numFmt w:val="lowerRoman"/>
+      <w:lvlText w:val="%3."/>
+      <w:lvlJc w:val="right"/>
+      <w:pPr>
+        <w:ind w:left="2868" w:hanging="180"/>
+      </w:pPr>
+    </w:lvl>
+    <w:lvl w:ilvl="3" w:tplc="040C000F" w:tentative="1">
+      <w:start w:val="1"/>
+      <w:numFmt w:val="decimal"/>
+      <w:lvlText w:val="%4."/>
+      <w:lvlJc w:val="left"/>
+      <w:pPr>
+        <w:ind w:left="3588" w:hanging="360"/>
+      </w:pPr>
+    </w:lvl>
+    <w:lvl w:ilvl="4" w:tplc="040C0019" w:tentative="1">
+      <w:start w:val="1"/>
+      <w:numFmt w:val="lowerLetter"/>
+      <w:lvlText w:val="%5."/>
+      <w:lvlJc w:val="left"/>
+      <w:pPr>
+        <w:ind w:left="4308" w:hanging="360"/>
+      </w:pPr>
+    </w:lvl>
+    <w:lvl w:ilvl="5" w:tplc="040C001B" w:tentative="1">
+      <w:start w:val="1"/>
+      <w:numFmt w:val="lowerRoman"/>
+      <w:lvlText w:val="%6."/>
+      <w:lvlJc w:val="right"/>
+      <w:pPr>
+        <w:ind w:left="5028" w:hanging="180"/>
+      </w:pPr>
+    </w:lvl>
+    <w:lvl w:ilvl="6" w:tplc="040C000F" w:tentative="1">
+      <w:start w:val="1"/>
+      <w:numFmt w:val="decimal"/>
+      <w:lvlText w:val="%7."/>
+      <w:lvlJc w:val="left"/>
+      <w:pPr>
+        <w:ind w:left="5748" w:hanging="360"/>
+      </w:pPr>
+    </w:lvl>
+    <w:lvl w:ilvl="7" w:tplc="040C0019" w:tentative="1">
+      <w:start w:val="1"/>
+      <w:numFmt w:val="lowerLetter"/>
+      <w:lvlText w:val="%8."/>
+      <w:lvlJc w:val="left"/>
+      <w:pPr>
+        <w:ind w:left="6468" w:hanging="360"/>
+      </w:pPr>
+    </w:lvl>
+    <w:lvl w:ilvl="8" w:tplc="040C001B" w:tentative="1">
+      <w:start w:val="1"/>
+      <w:numFmt w:val="lowerRoman"/>
+      <w:lvlText w:val="%9."/>
+      <w:lvlJc w:val="right"/>
+      <w:pPr>
+        <w:ind w:left="7188" w:hanging="180"/>
+      </w:pPr>
+    </w:lvl>
+  </w:abstractNum>
+  <w:abstractNum w:abstractNumId="5" w15:restartNumberingAfterBreak="0">
     <w:nsid w:val="4F9126D9"/>
     <w:multiLevelType w:val="hybridMultilevel"/>
     <w:tmpl w:val="F9F837A8"/>
@@ -3611,7 +4007,7 @@
       </w:pPr>
     </w:lvl>
   </w:abstractNum>
-  <w:abstractNum w:abstractNumId="5" w15:restartNumberingAfterBreak="0">
+  <w:abstractNum w:abstractNumId="6" w15:restartNumberingAfterBreak="0">
     <w:nsid w:val="61210B1D"/>
     <w:multiLevelType w:val="hybridMultilevel"/>
     <w:tmpl w:val="CEFAC1F8"/>
@@ -3724,7 +4120,7 @@
       </w:rPr>
     </w:lvl>
   </w:abstractNum>
-  <w:abstractNum w:abstractNumId="6" w15:restartNumberingAfterBreak="0">
+  <w:abstractNum w:abstractNumId="7" w15:restartNumberingAfterBreak="0">
     <w:nsid w:val="629F4930"/>
     <w:multiLevelType w:val="hybridMultilevel"/>
     <w:tmpl w:val="D128A1D4"/>
@@ -3837,7 +4233,7 @@
       </w:rPr>
     </w:lvl>
   </w:abstractNum>
-  <w:abstractNum w:abstractNumId="7" w15:restartNumberingAfterBreak="0">
+  <w:abstractNum w:abstractNumId="8" w15:restartNumberingAfterBreak="0">
     <w:nsid w:val="6E4A4FF6"/>
     <w:multiLevelType w:val="hybridMultilevel"/>
     <w:tmpl w:val="0CF0CD02"/>
@@ -3927,7 +4323,7 @@
       </w:pPr>
     </w:lvl>
   </w:abstractNum>
-  <w:abstractNum w:abstractNumId="8" w15:restartNumberingAfterBreak="0">
+  <w:abstractNum w:abstractNumId="9" w15:restartNumberingAfterBreak="0">
     <w:nsid w:val="75D07F2E"/>
     <w:multiLevelType w:val="hybridMultilevel"/>
     <w:tmpl w:val="C29EBB80"/>
@@ -4044,7 +4440,7 @@
     <w:abstractNumId w:val="3"/>
   </w:num>
   <w:num w:numId="2">
-    <w:abstractNumId w:val="7"/>
+    <w:abstractNumId w:val="8"/>
   </w:num>
   <w:num w:numId="3">
     <w:abstractNumId w:val="0"/>
@@ -4053,19 +4449,22 @@
     <w:abstractNumId w:val="1"/>
   </w:num>
   <w:num w:numId="5">
-    <w:abstractNumId w:val="4"/>
+    <w:abstractNumId w:val="5"/>
   </w:num>
   <w:num w:numId="6">
     <w:abstractNumId w:val="2"/>
   </w:num>
   <w:num w:numId="7">
-    <w:abstractNumId w:val="8"/>
+    <w:abstractNumId w:val="9"/>
   </w:num>
   <w:num w:numId="8">
-    <w:abstractNumId w:val="5"/>
+    <w:abstractNumId w:val="6"/>
   </w:num>
   <w:num w:numId="9">
-    <w:abstractNumId w:val="6"/>
+    <w:abstractNumId w:val="7"/>
+  </w:num>
+  <w:num w:numId="10">
+    <w:abstractNumId w:val="4"/>
   </w:num>
 </w:numbering>
 </file>
@@ -4926,6 +5325,8 @@
   </w:compat>
   <w:rsids>
     <w:rsidRoot w:val="008B25A0"/>
+    <w:rsid w:val="0039134C"/>
+    <w:rsid w:val="00487D32"/>
     <w:rsid w:val="00873ADB"/>
     <w:rsid w:val="008B25A0"/>
   </w:rsids>
@@ -5655,7 +6056,7 @@
 </file>
 
 <file path=customXml/itemProps1.xml><?xml version="1.0" encoding="utf-8"?>
-<ds:datastoreItem xmlns:ds="http://schemas.openxmlformats.org/officeDocument/2006/customXml" ds:itemID="{2A4D8DED-7C3C-4133-8B2B-2F22D8B1E468}">
+<ds:datastoreItem xmlns:ds="http://schemas.openxmlformats.org/officeDocument/2006/customXml" ds:itemID="{2EE8AF87-EDEF-42C3-8D59-02FDAF3CDA14}">
   <ds:schemaRefs>
     <ds:schemaRef ds:uri="http://schemas.openxmlformats.org/officeDocument/2006/bibliography"/>
   </ds:schemaRefs>

</xml_diff>

<commit_message>
Adds details to rapport
</commit_message>
<xml_diff>
--- a/doc/Rapport.docx
+++ b/doc/Rapport.docx
@@ -1562,40 +1562,16 @@
         </w:numPr>
       </w:pPr>
       <w:r>
-        <w:t>Créer des EJB s’appuyant sur l’</w:t>
-      </w:r>
-      <w:proofErr w:type="spellStart"/>
-      <w:r>
-        <w:t>EntityManager</w:t>
-      </w:r>
-      <w:proofErr w:type="spellEnd"/>
-      <w:r>
-        <w:t xml:space="preserve"> permettant de gérer le CRUD </w:t>
-      </w:r>
-      <w:r>
-        <w:t>(</w:t>
-      </w:r>
-      <w:proofErr w:type="spellStart"/>
-      <w:r>
-        <w:t>Create</w:t>
-      </w:r>
-      <w:proofErr w:type="spellEnd"/>
-      <w:r>
-        <w:t>, Read, Update</w:t>
+        <w:t xml:space="preserve">Créer des EJB s’appuyant sur l’EntityManager permettant de gérer le CRUD </w:t>
+      </w:r>
+      <w:r>
+        <w:t>(Create, Read, Update</w:t>
       </w:r>
       <w:r>
         <w:t xml:space="preserve"> &amp;</w:t>
       </w:r>
       <w:r>
-        <w:t xml:space="preserve"> </w:t>
-      </w:r>
-      <w:proofErr w:type="spellStart"/>
-      <w:r>
-        <w:t>Delete</w:t>
-      </w:r>
-      <w:proofErr w:type="spellEnd"/>
-      <w:r>
-        <w:t xml:space="preserve">) </w:t>
+        <w:t xml:space="preserve"> Delete) </w:t>
       </w:r>
       <w:r>
         <w:t xml:space="preserve">sur </w:t>
@@ -1637,15 +1613,7 @@
         <w:t>E</w:t>
       </w:r>
       <w:r>
-        <w:t xml:space="preserve">xposer les différents EJB dans des Web Service REST (Comme dans les </w:t>
-      </w:r>
-      <w:proofErr w:type="spellStart"/>
-      <w:r>
-        <w:t>TPs</w:t>
-      </w:r>
-      <w:proofErr w:type="spellEnd"/>
-      <w:r>
-        <w:t xml:space="preserve"> précédents).</w:t>
+        <w:t>xposer les différents EJB dans des Web Service REST (Comme dans les TPs précédents).</w:t>
       </w:r>
     </w:p>
     <w:p>
@@ -1697,32 +1665,14 @@
           <w:numId w:val="8"/>
         </w:numPr>
       </w:pPr>
-      <w:proofErr w:type="spellStart"/>
       <w:r>
         <w:t>N</w:t>
       </w:r>
       <w:r>
         <w:t>etBeans</w:t>
       </w:r>
-      <w:proofErr w:type="spellEnd"/>
-      <w:r>
-        <w:t xml:space="preserve">, le célèbre IDE (Integrated </w:t>
-      </w:r>
-      <w:proofErr w:type="spellStart"/>
-      <w:r>
-        <w:t>Development</w:t>
-      </w:r>
-      <w:proofErr w:type="spellEnd"/>
-      <w:r>
-        <w:t xml:space="preserve"> </w:t>
-      </w:r>
-      <w:proofErr w:type="spellStart"/>
-      <w:r>
-        <w:t>Environment</w:t>
-      </w:r>
-      <w:proofErr w:type="spellEnd"/>
-      <w:r>
-        <w:t>)</w:t>
+      <w:r>
+        <w:t>, le célèbre IDE (Integrated Development Environment)</w:t>
       </w:r>
       <w:r>
         <w:t> ;</w:t>
@@ -1736,19 +1686,12 @@
           <w:numId w:val="8"/>
         </w:numPr>
       </w:pPr>
-      <w:proofErr w:type="spellStart"/>
       <w:r>
         <w:t>Payara</w:t>
       </w:r>
-      <w:proofErr w:type="spellEnd"/>
-      <w:r>
-        <w:t xml:space="preserve">, un server de type </w:t>
-      </w:r>
-      <w:proofErr w:type="spellStart"/>
-      <w:r>
-        <w:t>GlassFish</w:t>
-      </w:r>
-      <w:proofErr w:type="spellEnd"/>
+      <w:r>
+        <w:t>, un server de type GlassFish</w:t>
+      </w:r>
       <w:r>
         <w:t xml:space="preserve"> sur lequel l’application se lance ;</w:t>
       </w:r>
@@ -1761,11 +1704,9 @@
           <w:numId w:val="8"/>
         </w:numPr>
       </w:pPr>
-      <w:proofErr w:type="spellStart"/>
       <w:r>
         <w:t>phpMyAdmin</w:t>
       </w:r>
-      <w:proofErr w:type="spellEnd"/>
       <w:r>
         <w:t xml:space="preserve">, le SGBD </w:t>
       </w:r>
@@ -1972,27 +1913,17 @@
         <w:pStyle w:val="Titre3"/>
       </w:pPr>
       <w:bookmarkStart w:id="4" w:name="_Toc478768859"/>
-      <w:proofErr w:type="spellStart"/>
       <w:r>
         <w:t>EJBs</w:t>
       </w:r>
       <w:bookmarkEnd w:id="4"/>
-      <w:proofErr w:type="spellEnd"/>
     </w:p>
     <w:p>
       <w:pPr>
         <w:ind w:left="1066"/>
       </w:pPr>
       <w:r>
-        <w:t xml:space="preserve">L’application comporte plusieurs </w:t>
-      </w:r>
-      <w:proofErr w:type="spellStart"/>
-      <w:r>
-        <w:t>EJBs</w:t>
-      </w:r>
-      <w:proofErr w:type="spellEnd"/>
-      <w:r>
-        <w:t xml:space="preserve"> (Enterprise Java Bean)</w:t>
+        <w:t>L’application comporte plusieurs EJBs (Enterprise Java Bean)</w:t>
       </w:r>
       <w:r>
         <w:t xml:space="preserve">, </w:t>
@@ -2104,13 +2035,8 @@
         <w:pStyle w:val="Titre3"/>
       </w:pPr>
       <w:bookmarkStart w:id="5" w:name="_Toc478768860"/>
-      <w:proofErr w:type="spellStart"/>
-      <w:r>
-        <w:t>Webservice</w:t>
-      </w:r>
-      <w:proofErr w:type="spellEnd"/>
-      <w:r>
-        <w:t xml:space="preserve"> REST</w:t>
+      <w:r>
+        <w:t>Webservice REST</w:t>
       </w:r>
       <w:bookmarkEnd w:id="5"/>
     </w:p>
@@ -2119,23 +2045,7 @@
         <w:ind w:left="1066"/>
       </w:pPr>
       <w:r>
-        <w:t xml:space="preserve">Comme demandé, nous avons exposé les </w:t>
-      </w:r>
-      <w:proofErr w:type="spellStart"/>
-      <w:r>
-        <w:t>EJBs</w:t>
-      </w:r>
-      <w:proofErr w:type="spellEnd"/>
-      <w:r>
-        <w:t xml:space="preserve"> dans un </w:t>
-      </w:r>
-      <w:proofErr w:type="spellStart"/>
-      <w:r>
-        <w:t>webservice</w:t>
-      </w:r>
-      <w:proofErr w:type="spellEnd"/>
-      <w:r>
-        <w:t xml:space="preserve"> REST.</w:t>
+        <w:t>Comme demandé, nous avons exposé les EJBs dans un webservice REST.</w:t>
       </w:r>
     </w:p>
     <w:p>
@@ -2143,13 +2053,8 @@
         <w:ind w:left="1066"/>
       </w:pPr>
       <w:r>
-        <w:t xml:space="preserve">Le </w:t>
-      </w:r>
-      <w:proofErr w:type="spellStart"/>
-      <w:r>
-        <w:t>webservice</w:t>
-      </w:r>
-      <w:proofErr w:type="spellEnd"/>
+        <w:t>Le webservice</w:t>
+      </w:r>
       <w:r>
         <w:t xml:space="preserve"> p</w:t>
       </w:r>
@@ -2160,23 +2065,7 @@
         <w:t>accéder</w:t>
       </w:r>
       <w:r>
-        <w:t xml:space="preserve"> aux différentes fonctions des </w:t>
-      </w:r>
-      <w:proofErr w:type="spellStart"/>
-      <w:r>
-        <w:t>EJBs</w:t>
-      </w:r>
-      <w:proofErr w:type="spellEnd"/>
-      <w:r>
-        <w:t xml:space="preserve"> en utilisant des commandes HTTP. Pour que ce service soit exploité à 100%, il serait nécessaire de faire un client complet (en </w:t>
-      </w:r>
-      <w:proofErr w:type="spellStart"/>
-      <w:r>
-        <w:t>angularJS</w:t>
-      </w:r>
-      <w:proofErr w:type="spellEnd"/>
-      <w:r>
-        <w:t xml:space="preserve"> par exemple) qui permettrait à un utilisateur de voir les différentes fonctionnalités.</w:t>
+        <w:t xml:space="preserve"> aux différentes fonctions des EJBs en utilisant des commandes HTTP. Pour que ce service soit exploité à 100%, il serait nécessaire de faire un client complet (en angularJS par exemple) qui permettrait à un utilisateur de voir les différentes fonctionnalités.</w:t>
       </w:r>
     </w:p>
     <w:p/>
@@ -2245,13 +2134,8 @@
         <w:ind w:left="708"/>
       </w:pPr>
       <w:r>
-        <w:t xml:space="preserve">Pour pouvoir lancer l’application sur le serveur </w:t>
-      </w:r>
-      <w:proofErr w:type="spellStart"/>
-      <w:r>
-        <w:t>Payara</w:t>
-      </w:r>
-      <w:proofErr w:type="spellEnd"/>
+        <w:t>Pour pouvoir lancer l’application sur le serveur Payara</w:t>
+      </w:r>
       <w:r>
         <w:t>, plusieurs étapes sont à suivre.</w:t>
       </w:r>
@@ -2265,19 +2149,7 @@
         </w:numPr>
       </w:pPr>
       <w:r>
-        <w:t xml:space="preserve">Importer le projet </w:t>
-      </w:r>
-      <w:proofErr w:type="spellStart"/>
-      <w:r>
-        <w:t>Maven</w:t>
-      </w:r>
-      <w:proofErr w:type="spellEnd"/>
-      <w:r>
-        <w:t xml:space="preserve"> dans </w:t>
-      </w:r>
-      <w:proofErr w:type="spellStart"/>
-      <w:r>
-        <w:t>Net</w:t>
+        <w:t>Importer le projet Maven dans Net</w:t>
       </w:r>
       <w:r>
         <w:t>B</w:t>
@@ -2285,7 +2157,9 @@
       <w:r>
         <w:t>eans</w:t>
       </w:r>
-      <w:proofErr w:type="spellEnd"/>
+      <w:r>
+        <w:t>n,</w:t>
+      </w:r>
     </w:p>
     <w:p>
       <w:pPr>
@@ -2296,13 +2170,11 @@
         </w:numPr>
       </w:pPr>
       <w:r>
-        <w:t xml:space="preserve">Créer la BDD avec </w:t>
-      </w:r>
-      <w:proofErr w:type="spellStart"/>
-      <w:r>
-        <w:t>phpMyAdmin</w:t>
-      </w:r>
-      <w:proofErr w:type="spellEnd"/>
+        <w:t>Créer la BDD</w:t>
+      </w:r>
+      <w:r>
+        <w:t>,</w:t>
+      </w:r>
     </w:p>
     <w:p>
       <w:pPr>
@@ -2313,29 +2185,16 @@
         </w:numPr>
       </w:pPr>
       <w:r>
-        <w:t xml:space="preserve">Créer le serveur </w:t>
-      </w:r>
-      <w:proofErr w:type="spellStart"/>
-      <w:r>
-        <w:t>Payara</w:t>
-      </w:r>
-      <w:proofErr w:type="spellEnd"/>
-      <w:r>
-        <w:t xml:space="preserve"> dans </w:t>
-      </w:r>
-      <w:proofErr w:type="spellStart"/>
-      <w:r>
-        <w:t>Net</w:t>
+        <w:t>Créer le serveur Payara dans Net</w:t>
       </w:r>
       <w:r>
         <w:t>B</w:t>
       </w:r>
       <w:r>
-        <w:t>eans</w:t>
-      </w:r>
-      <w:proofErr w:type="spellEnd"/>
-      <w:r>
-        <w:t xml:space="preserve"> et le lancer</w:t>
+        <w:t>eans et le lancer</w:t>
+      </w:r>
+      <w:r>
+        <w:t>,</w:t>
       </w:r>
     </w:p>
     <w:p>
@@ -2347,52 +2206,19 @@
         </w:numPr>
       </w:pPr>
       <w:r>
-        <w:t>Exécuter l</w:t>
-      </w:r>
-      <w:r>
-        <w:t>a commande</w:t>
-      </w:r>
-      <w:r>
-        <w:t xml:space="preserve"> « </w:t>
-      </w:r>
-      <w:proofErr w:type="spellStart"/>
-      <w:r>
-        <w:t>asadmin</w:t>
-      </w:r>
-      <w:proofErr w:type="spellEnd"/>
-      <w:r>
-        <w:t xml:space="preserve"> multimode --file asadmin-commands.txt</w:t>
-      </w:r>
-      <w:r>
-        <w:t xml:space="preserve">» dans un terminal </w:t>
-      </w:r>
-      <w:r>
-        <w:t xml:space="preserve">ouvert dans le dossier bin du serveur </w:t>
-      </w:r>
-      <w:proofErr w:type="spellStart"/>
-      <w:r>
-        <w:t>Payara</w:t>
-      </w:r>
-      <w:proofErr w:type="spellEnd"/>
-      <w:r>
-        <w:t>, en ayant modifié la 2</w:t>
-      </w:r>
-      <w:r>
-        <w:rPr>
-          <w:vertAlign w:val="superscript"/>
-        </w:rPr>
-        <w:t>ème</w:t>
-      </w:r>
-      <w:r>
-        <w:t xml:space="preserve"> ligne du fichier .</w:t>
-      </w:r>
-      <w:proofErr w:type="spellStart"/>
-      <w:r>
-        <w:t>txt</w:t>
-      </w:r>
-      <w:proofErr w:type="spellEnd"/>
-      <w:r>
-        <w:t xml:space="preserve"> avec les identifiant et mot-de-passe de la BDD</w:t>
+        <w:t>Récupérer le fichier "</w:t>
+      </w:r>
+      <w:r>
+        <w:t xml:space="preserve"> </w:t>
+      </w:r>
+      <w:r>
+        <w:t>asadmin-commands.txt</w:t>
+      </w:r>
+      <w:r>
+        <w:t>" et le copier dans le dossier bin du dossier du serveur Glassfish sur lequel sera déployée</w:t>
+      </w:r>
+      <w:r>
+        <w:t xml:space="preserve"> notre application,</w:t>
       </w:r>
     </w:p>
     <w:p>
@@ -2404,15 +2230,67 @@
         </w:numPr>
       </w:pPr>
       <w:r>
-        <w:t xml:space="preserve">Exécuter l’application via </w:t>
-      </w:r>
-      <w:proofErr w:type="spellStart"/>
-      <w:r>
-        <w:t>NetBeans</w:t>
+        <w:t>Modifié la seconde ligne du fichier afin de renseigner les coordonnées nécessaires afin de se connecter à la base de données crée à l'étape numéro 2 (nom de la bdd, login et mdp)</w:t>
+      </w:r>
+      <w:r>
+        <w:t>,</w:t>
+      </w:r>
+    </w:p>
+    <w:p>
+      <w:pPr>
+        <w:pStyle w:val="Paragraphedeliste"/>
+        <w:numPr>
+          <w:ilvl w:val="0"/>
+          <w:numId w:val="10"/>
+        </w:numPr>
+      </w:pPr>
+      <w:r>
+        <w:t>Exécuter l</w:t>
+      </w:r>
+      <w:r>
+        <w:t>a commande</w:t>
+      </w:r>
+      <w:r>
+        <w:t xml:space="preserve"> « </w:t>
+      </w:r>
+      <w:r>
+        <w:t>asadmin multimode --file asadmin-commands.txt</w:t>
+      </w:r>
+      <w:r>
+        <w:t xml:space="preserve">» dans un terminal </w:t>
+      </w:r>
+      <w:r>
+        <w:t>ouvert dans ce</w:t>
+      </w:r>
+      <w:r>
+        <w:t xml:space="preserve"> dossier bin </w:t>
+      </w:r>
+      <w:r>
+        <w:t>afin de créer les ressources nécessaires au fonctionnement de l'application</w:t>
+      </w:r>
+      <w:r>
+        <w:t>,</w:t>
       </w:r>
       <w:bookmarkStart w:id="8" w:name="_GoBack"/>
       <w:bookmarkEnd w:id="8"/>
-      <w:proofErr w:type="spellEnd"/>
+    </w:p>
+    <w:p>
+      <w:pPr>
+        <w:pStyle w:val="Paragraphedeliste"/>
+        <w:numPr>
+          <w:ilvl w:val="0"/>
+          <w:numId w:val="10"/>
+        </w:numPr>
+      </w:pPr>
+      <w:r>
+        <w:t>Déployer</w:t>
+      </w:r>
+      <w:r>
+        <w:t xml:space="preserve"> l’application via NetBeans</w:t>
+      </w:r>
+      <w:r>
+        <w:t>.</w:t>
+      </w:r>
     </w:p>
     <w:sectPr>
       <w:footerReference w:type="default" r:id="rId16"/>
@@ -3284,7 +3162,7 @@
                                 <w:rPr>
                                   <w:noProof/>
                                 </w:rPr>
-                                <w:t>4</w:t>
+                                <w:t>3</w:t>
                               </w:r>
                               <w:r>
                                 <w:fldChar w:fldCharType="end"/>
@@ -3347,7 +3225,7 @@
                           <w:rPr>
                             <w:noProof/>
                           </w:rPr>
-                          <w:t>4</w:t>
+                          <w:t>3</w:t>
                         </w:r>
                         <w:r>
                           <w:fldChar w:fldCharType="end"/>
@@ -5429,6 +5307,7 @@
     <w:rsid w:val="0039134C"/>
     <w:rsid w:val="00487D32"/>
     <w:rsid w:val="00565181"/>
+    <w:rsid w:val="006D4108"/>
     <w:rsid w:val="00712890"/>
     <w:rsid w:val="00873ADB"/>
     <w:rsid w:val="008B25A0"/>
@@ -6160,7 +6039,7 @@
 </file>
 
 <file path=customXml/itemProps1.xml><?xml version="1.0" encoding="utf-8"?>
-<ds:datastoreItem xmlns:ds="http://schemas.openxmlformats.org/officeDocument/2006/customXml" ds:itemID="{BC04FC00-6827-46CF-B402-0F3EEC3ECD91}">
+<ds:datastoreItem xmlns:ds="http://schemas.openxmlformats.org/officeDocument/2006/customXml" ds:itemID="{B21E9716-153E-4B6F-8073-E82D7FC59D87}">
   <ds:schemaRefs>
     <ds:schemaRef ds:uri="http://schemas.openxmlformats.org/officeDocument/2006/bibliography"/>
   </ds:schemaRefs>

</xml_diff>